<commit_message>
First draft excluding discussion
</commit_message>
<xml_diff>
--- a/Thesis Chapters.docx
+++ b/Thesis Chapters.docx
@@ -13,16 +13,8 @@
         <w:rPr>
           <w:b/>
         </w:rPr>
-        <w:t xml:space="preserve">Thesis </w:t>
-      </w:r>
-      <w:proofErr w:type="spellStart"/>
-      <w:r>
-        <w:rPr>
-          <w:b/>
-        </w:rPr>
-        <w:t>Chapters</w:t>
-      </w:r>
-      <w:proofErr w:type="spellEnd"/>
+        <w:t>Thesis Chapters</w:t>
+      </w:r>
       <w:r>
         <w:rPr>
           <w:b/>
@@ -42,526 +34,514 @@
         <w:tab/>
         <w:t>C Goh</w:t>
       </w:r>
+    </w:p>
+    <w:p>
+      <w:pPr>
+        <w:jc w:val="center"/>
+      </w:pPr>
+    </w:p>
+    <w:p>
+      <w:pPr>
+        <w:pStyle w:val="ListParagraph"/>
+        <w:numPr>
+          <w:ilvl w:val="0"/>
+          <w:numId w:val="1"/>
+        </w:numPr>
+      </w:pPr>
+      <w:r>
+        <w:t>Introduction</w:t>
+      </w:r>
+    </w:p>
+    <w:p>
+      <w:pPr>
+        <w:pStyle w:val="ListParagraph"/>
+        <w:numPr>
+          <w:ilvl w:val="1"/>
+          <w:numId w:val="1"/>
+        </w:numPr>
+      </w:pPr>
+      <w:r>
+        <w:t xml:space="preserve">Sepsis heterogeneity </w:t>
+      </w:r>
+    </w:p>
+    <w:p>
+      <w:pPr>
+        <w:pStyle w:val="ListParagraph"/>
+        <w:numPr>
+          <w:ilvl w:val="1"/>
+          <w:numId w:val="1"/>
+        </w:numPr>
+      </w:pPr>
+      <w:r>
+        <w:t xml:space="preserve">Omics-based approaches and the importance of the pathogen </w:t>
+      </w:r>
+    </w:p>
+    <w:p>
+      <w:pPr>
+        <w:pStyle w:val="ListParagraph"/>
+        <w:numPr>
+          <w:ilvl w:val="1"/>
+          <w:numId w:val="1"/>
+        </w:numPr>
+      </w:pPr>
+      <w:r>
+        <w:t>New opportunities in clinical microbiolog</w:t>
+      </w:r>
+      <w:r>
+        <w:t>y</w:t>
+      </w:r>
+    </w:p>
+    <w:p>
+      <w:pPr>
+        <w:pStyle w:val="ListParagraph"/>
+        <w:numPr>
+          <w:ilvl w:val="1"/>
+          <w:numId w:val="1"/>
+        </w:numPr>
+      </w:pPr>
+      <w:r>
+        <w:t>Challenges in diagnostic metagenomics</w:t>
+      </w:r>
+    </w:p>
+    <w:p>
+      <w:pPr>
+        <w:pStyle w:val="ListParagraph"/>
+        <w:numPr>
+          <w:ilvl w:val="1"/>
+          <w:numId w:val="1"/>
+        </w:numPr>
+      </w:pPr>
+      <w:r>
+        <w:t>Aims and objectives</w:t>
+      </w:r>
+    </w:p>
+    <w:p>
+      <w:pPr>
+        <w:pStyle w:val="ListParagraph"/>
+        <w:ind w:left="1440"/>
+      </w:pPr>
+    </w:p>
+    <w:p>
+      <w:pPr>
+        <w:pStyle w:val="ListParagraph"/>
+        <w:numPr>
+          <w:ilvl w:val="0"/>
+          <w:numId w:val="1"/>
+        </w:numPr>
+      </w:pPr>
+      <w:r>
+        <w:t>M</w:t>
+      </w:r>
+      <w:r>
+        <w:t>aterials and m</w:t>
+      </w:r>
+      <w:r>
+        <w:t>ethods</w:t>
+      </w:r>
+    </w:p>
+    <w:p>
+      <w:pPr>
+        <w:pStyle w:val="ListParagraph"/>
+        <w:numPr>
+          <w:ilvl w:val="1"/>
+          <w:numId w:val="1"/>
+        </w:numPr>
+      </w:pPr>
+      <w:r>
+        <w:t xml:space="preserve">The </w:t>
+      </w:r>
+      <w:proofErr w:type="spellStart"/>
+      <w:r>
+        <w:t>GAinS</w:t>
+      </w:r>
+      <w:proofErr w:type="spellEnd"/>
+      <w:r>
+        <w:t xml:space="preserve"> cohort</w:t>
+      </w:r>
+    </w:p>
+    <w:p>
+      <w:pPr>
+        <w:pStyle w:val="ListParagraph"/>
+        <w:numPr>
+          <w:ilvl w:val="1"/>
+          <w:numId w:val="1"/>
+        </w:numPr>
+      </w:pPr>
+      <w:r>
+        <w:t>STOP-HCV and cardiac cohorts</w:t>
+      </w:r>
+    </w:p>
+    <w:p>
+      <w:pPr>
+        <w:pStyle w:val="ListParagraph"/>
+        <w:numPr>
+          <w:ilvl w:val="1"/>
+          <w:numId w:val="1"/>
+        </w:numPr>
+      </w:pPr>
+      <w:r>
+        <w:t>Library preparation optimisation</w:t>
+      </w:r>
+    </w:p>
+    <w:p>
+      <w:pPr>
+        <w:pStyle w:val="ListParagraph"/>
+        <w:numPr>
+          <w:ilvl w:val="1"/>
+          <w:numId w:val="1"/>
+        </w:numPr>
+      </w:pPr>
+      <w:r>
+        <w:t>Probe-based enrichment</w:t>
+      </w:r>
+    </w:p>
+    <w:p>
+      <w:pPr>
+        <w:pStyle w:val="ListParagraph"/>
+        <w:numPr>
+          <w:ilvl w:val="1"/>
+          <w:numId w:val="1"/>
+        </w:numPr>
+      </w:pPr>
+      <w:r>
+        <w:t>Metagenomic analysis</w:t>
+      </w:r>
+    </w:p>
+    <w:p>
+      <w:pPr>
+        <w:pStyle w:val="ListParagraph"/>
+        <w:numPr>
+          <w:ilvl w:val="1"/>
+          <w:numId w:val="1"/>
+        </w:numPr>
+      </w:pPr>
+      <w:r>
+        <w:t>Digital droplet PCR</w:t>
+      </w:r>
+    </w:p>
+    <w:p>
+      <w:pPr>
+        <w:pStyle w:val="ListParagraph"/>
+        <w:numPr>
+          <w:ilvl w:val="1"/>
+          <w:numId w:val="1"/>
+        </w:numPr>
+      </w:pPr>
+      <w:r>
+        <w:t>ELISAs</w:t>
+      </w:r>
+    </w:p>
+    <w:p>
+      <w:pPr>
+        <w:pStyle w:val="ListParagraph"/>
+        <w:numPr>
+          <w:ilvl w:val="1"/>
+          <w:numId w:val="1"/>
+        </w:numPr>
+      </w:pPr>
+      <w:r>
+        <w:t>Transcriptomic</w:t>
+      </w:r>
+      <w:r>
+        <w:t>s data processing</w:t>
+      </w:r>
+    </w:p>
+    <w:p>
+      <w:pPr>
+        <w:pStyle w:val="ListParagraph"/>
+        <w:ind w:left="1440"/>
+      </w:pPr>
+    </w:p>
+    <w:p>
+      <w:pPr>
+        <w:pStyle w:val="ListParagraph"/>
+        <w:numPr>
+          <w:ilvl w:val="0"/>
+          <w:numId w:val="1"/>
+        </w:numPr>
+      </w:pPr>
+      <w:r>
+        <w:t xml:space="preserve">Metagenomic sequencing </w:t>
+      </w:r>
+      <w:r>
+        <w:t>applied to sepsis</w:t>
+      </w:r>
+    </w:p>
+    <w:p>
+      <w:pPr>
+        <w:pStyle w:val="ListParagraph"/>
+        <w:numPr>
+          <w:ilvl w:val="1"/>
+          <w:numId w:val="1"/>
+        </w:numPr>
+      </w:pPr>
+      <w:r>
+        <w:t>Introduction</w:t>
+      </w:r>
+    </w:p>
+    <w:p>
+      <w:pPr>
+        <w:pStyle w:val="ListParagraph"/>
+        <w:numPr>
+          <w:ilvl w:val="1"/>
+          <w:numId w:val="1"/>
+        </w:numPr>
+      </w:pPr>
+      <w:r>
+        <w:t>Results: library preparation optimisation</w:t>
+      </w:r>
+    </w:p>
+    <w:p>
+      <w:pPr>
+        <w:pStyle w:val="ListParagraph"/>
+        <w:numPr>
+          <w:ilvl w:val="1"/>
+          <w:numId w:val="1"/>
+        </w:numPr>
+      </w:pPr>
+      <w:r>
+        <w:t>Results: probe-based enrichment</w:t>
+      </w:r>
+      <w:r>
+        <w:t xml:space="preserve"> (viral multiplex reference)</w:t>
+      </w:r>
+    </w:p>
+    <w:p>
+      <w:pPr>
+        <w:pStyle w:val="ListParagraph"/>
+        <w:numPr>
+          <w:ilvl w:val="1"/>
+          <w:numId w:val="1"/>
+        </w:numPr>
+      </w:pPr>
+      <w:r>
+        <w:t>Results: data processing and diagnostic models</w:t>
+      </w:r>
+    </w:p>
+    <w:p>
+      <w:pPr>
+        <w:pStyle w:val="ListParagraph"/>
+        <w:numPr>
+          <w:ilvl w:val="1"/>
+          <w:numId w:val="1"/>
+        </w:numPr>
+      </w:pPr>
+      <w:r>
+        <w:t>Discussion</w:t>
+      </w:r>
+    </w:p>
+    <w:p>
+      <w:pPr>
+        <w:pStyle w:val="ListParagraph"/>
+        <w:numPr>
+          <w:ilvl w:val="1"/>
+          <w:numId w:val="1"/>
+        </w:numPr>
+      </w:pPr>
+      <w:r>
+        <w:t>Conclusions</w:t>
+      </w:r>
+    </w:p>
+    <w:p>
+      <w:pPr>
+        <w:pStyle w:val="ListParagraph"/>
+      </w:pPr>
+    </w:p>
+    <w:p>
+      <w:pPr>
+        <w:pStyle w:val="ListParagraph"/>
+        <w:numPr>
+          <w:ilvl w:val="0"/>
+          <w:numId w:val="1"/>
+        </w:numPr>
+      </w:pPr>
+      <w:r>
+        <w:t>Improved classification of microbiological aetiology in sepsis</w:t>
+      </w:r>
+    </w:p>
+    <w:p>
+      <w:pPr>
+        <w:pStyle w:val="ListParagraph"/>
+        <w:numPr>
+          <w:ilvl w:val="1"/>
+          <w:numId w:val="1"/>
+        </w:numPr>
+      </w:pPr>
+      <w:r>
+        <w:t>Introduction</w:t>
+      </w:r>
+    </w:p>
+    <w:p>
+      <w:pPr>
+        <w:pStyle w:val="ListParagraph"/>
+        <w:numPr>
+          <w:ilvl w:val="1"/>
+          <w:numId w:val="1"/>
+        </w:numPr>
+      </w:pPr>
+      <w:r>
+        <w:t>Results: clinical microbiology</w:t>
+      </w:r>
+    </w:p>
+    <w:p>
+      <w:pPr>
+        <w:pStyle w:val="ListParagraph"/>
+        <w:numPr>
+          <w:ilvl w:val="1"/>
+          <w:numId w:val="1"/>
+        </w:numPr>
+      </w:pPr>
+      <w:r>
+        <w:t>Results: metagenomics</w:t>
+      </w:r>
+    </w:p>
+    <w:p>
+      <w:pPr>
+        <w:pStyle w:val="ListParagraph"/>
+        <w:numPr>
+          <w:ilvl w:val="1"/>
+          <w:numId w:val="1"/>
+        </w:numPr>
+      </w:pPr>
+      <w:r>
+        <w:t>Results: recovery of whole genomes</w:t>
+      </w:r>
+    </w:p>
+    <w:p>
+      <w:pPr>
+        <w:pStyle w:val="ListParagraph"/>
+        <w:numPr>
+          <w:ilvl w:val="1"/>
+          <w:numId w:val="1"/>
+        </w:numPr>
+      </w:pPr>
+      <w:r>
+        <w:t>Results: digital droplet PCR</w:t>
+      </w:r>
+    </w:p>
+    <w:p>
+      <w:pPr>
+        <w:pStyle w:val="ListParagraph"/>
+        <w:numPr>
+          <w:ilvl w:val="1"/>
+          <w:numId w:val="1"/>
+        </w:numPr>
+      </w:pPr>
+      <w:r>
+        <w:t>Results: EBV antibody ELISAs</w:t>
+      </w:r>
+    </w:p>
+    <w:p>
+      <w:pPr>
+        <w:pStyle w:val="ListParagraph"/>
+        <w:numPr>
+          <w:ilvl w:val="1"/>
+          <w:numId w:val="1"/>
+        </w:numPr>
+      </w:pPr>
+      <w:r>
+        <w:t>Discussion</w:t>
+      </w:r>
+    </w:p>
+    <w:p>
+      <w:pPr>
+        <w:pStyle w:val="ListParagraph"/>
+        <w:numPr>
+          <w:ilvl w:val="1"/>
+          <w:numId w:val="1"/>
+        </w:numPr>
+      </w:pPr>
+      <w:r>
+        <w:t>Conclusions</w:t>
+      </w:r>
+    </w:p>
+    <w:p>
+      <w:pPr>
+        <w:pStyle w:val="ListParagraph"/>
+        <w:ind w:left="1440"/>
+      </w:pPr>
+    </w:p>
+    <w:p>
+      <w:pPr>
+        <w:pStyle w:val="ListParagraph"/>
+        <w:numPr>
+          <w:ilvl w:val="0"/>
+          <w:numId w:val="1"/>
+        </w:numPr>
+      </w:pPr>
+      <w:r>
+        <w:t xml:space="preserve">Integration of metagenomics with the host </w:t>
+      </w:r>
+      <w:r>
+        <w:t>response</w:t>
+      </w:r>
+    </w:p>
+    <w:p>
+      <w:pPr>
+        <w:pStyle w:val="ListParagraph"/>
+        <w:numPr>
+          <w:ilvl w:val="1"/>
+          <w:numId w:val="1"/>
+        </w:numPr>
+      </w:pPr>
+      <w:r>
+        <w:t>Introduction</w:t>
+      </w:r>
+    </w:p>
+    <w:p>
+      <w:pPr>
+        <w:pStyle w:val="ListParagraph"/>
+        <w:numPr>
+          <w:ilvl w:val="1"/>
+          <w:numId w:val="1"/>
+        </w:numPr>
+      </w:pPr>
+      <w:r>
+        <w:t>Results: evidence for immunosuppression</w:t>
+      </w:r>
+    </w:p>
+    <w:p>
+      <w:pPr>
+        <w:pStyle w:val="ListParagraph"/>
+        <w:numPr>
+          <w:ilvl w:val="1"/>
+          <w:numId w:val="1"/>
+        </w:numPr>
+      </w:pPr>
+      <w:r>
+        <w:t>Results: transcriptomic signatures of different pathogens</w:t>
+      </w:r>
+    </w:p>
+    <w:p>
+      <w:pPr>
+        <w:pStyle w:val="ListParagraph"/>
+        <w:numPr>
+          <w:ilvl w:val="1"/>
+          <w:numId w:val="1"/>
+        </w:numPr>
+      </w:pPr>
+      <w:r>
+        <w:t xml:space="preserve">Results: genomics (genotyping, HLA, </w:t>
+      </w:r>
+      <w:proofErr w:type="spellStart"/>
+      <w:r>
+        <w:t>eQTL</w:t>
+      </w:r>
+      <w:proofErr w:type="spellEnd"/>
+      <w:r>
+        <w:t>)</w:t>
+      </w:r>
+    </w:p>
+    <w:p>
+      <w:pPr>
+        <w:pStyle w:val="ListParagraph"/>
+        <w:numPr>
+          <w:ilvl w:val="1"/>
+          <w:numId w:val="1"/>
+        </w:numPr>
+      </w:pPr>
       <w:bookmarkStart w:id="0" w:name="_GoBack"/>
       <w:bookmarkEnd w:id="0"/>
-    </w:p>
-    <w:p>
-      <w:pPr>
-        <w:jc w:val="center"/>
-      </w:pPr>
-    </w:p>
-    <w:p>
-      <w:pPr>
-        <w:pStyle w:val="ListParagraph"/>
-        <w:numPr>
-          <w:ilvl w:val="0"/>
-          <w:numId w:val="1"/>
-        </w:numPr>
-      </w:pPr>
-      <w:r>
-        <w:t>Introduction</w:t>
-      </w:r>
-    </w:p>
-    <w:p>
-      <w:pPr>
-        <w:pStyle w:val="ListParagraph"/>
-        <w:numPr>
-          <w:ilvl w:val="1"/>
-          <w:numId w:val="1"/>
-        </w:numPr>
-      </w:pPr>
-      <w:r>
-        <w:t xml:space="preserve">Sepsis heterogeneity </w:t>
-      </w:r>
-    </w:p>
-    <w:p>
-      <w:pPr>
-        <w:pStyle w:val="ListParagraph"/>
-        <w:numPr>
-          <w:ilvl w:val="1"/>
-          <w:numId w:val="1"/>
-        </w:numPr>
-      </w:pPr>
-      <w:r>
-        <w:t xml:space="preserve">Omics-based approaches and the importance of the pathogen </w:t>
-      </w:r>
-    </w:p>
-    <w:p>
-      <w:pPr>
-        <w:pStyle w:val="ListParagraph"/>
-        <w:numPr>
-          <w:ilvl w:val="1"/>
-          <w:numId w:val="1"/>
-        </w:numPr>
-      </w:pPr>
-      <w:r>
-        <w:t>New opportunities in clinical microbiolog</w:t>
-      </w:r>
-      <w:r>
-        <w:t>y</w:t>
-      </w:r>
-    </w:p>
-    <w:p>
-      <w:pPr>
-        <w:pStyle w:val="ListParagraph"/>
-        <w:numPr>
-          <w:ilvl w:val="1"/>
-          <w:numId w:val="1"/>
-        </w:numPr>
-      </w:pPr>
-      <w:r>
-        <w:t>Challenges in diagnostic metagenomics</w:t>
-      </w:r>
-    </w:p>
-    <w:p>
-      <w:pPr>
-        <w:pStyle w:val="ListParagraph"/>
-        <w:numPr>
-          <w:ilvl w:val="1"/>
-          <w:numId w:val="1"/>
-        </w:numPr>
-      </w:pPr>
-      <w:r>
-        <w:t>Aims and objectives</w:t>
-      </w:r>
-    </w:p>
-    <w:p>
-      <w:pPr>
-        <w:pStyle w:val="ListParagraph"/>
-        <w:ind w:left="1440"/>
-      </w:pPr>
-    </w:p>
-    <w:p>
-      <w:pPr>
-        <w:pStyle w:val="ListParagraph"/>
-        <w:numPr>
-          <w:ilvl w:val="0"/>
-          <w:numId w:val="1"/>
-        </w:numPr>
-      </w:pPr>
-      <w:r>
-        <w:t>M</w:t>
-      </w:r>
-      <w:r>
-        <w:t>aterials and m</w:t>
-      </w:r>
-      <w:r>
-        <w:t>ethods</w:t>
-      </w:r>
-    </w:p>
-    <w:p>
-      <w:pPr>
-        <w:pStyle w:val="ListParagraph"/>
-        <w:numPr>
-          <w:ilvl w:val="1"/>
-          <w:numId w:val="1"/>
-        </w:numPr>
-      </w:pPr>
-      <w:r>
-        <w:t xml:space="preserve">The </w:t>
-      </w:r>
-      <w:proofErr w:type="spellStart"/>
-      <w:r>
-        <w:t>GAinS</w:t>
-      </w:r>
-      <w:proofErr w:type="spellEnd"/>
-      <w:r>
-        <w:t xml:space="preserve"> cohort</w:t>
-      </w:r>
-    </w:p>
-    <w:p>
-      <w:pPr>
-        <w:pStyle w:val="ListParagraph"/>
-        <w:numPr>
-          <w:ilvl w:val="1"/>
-          <w:numId w:val="1"/>
-        </w:numPr>
-      </w:pPr>
-      <w:r>
-        <w:t>STOP-HCV and cardiac cohorts</w:t>
-      </w:r>
-    </w:p>
-    <w:p>
-      <w:pPr>
-        <w:pStyle w:val="ListParagraph"/>
-        <w:numPr>
-          <w:ilvl w:val="1"/>
-          <w:numId w:val="1"/>
-        </w:numPr>
-      </w:pPr>
-      <w:r>
-        <w:t>Library preparation optimisation</w:t>
-      </w:r>
-    </w:p>
-    <w:p>
-      <w:pPr>
-        <w:pStyle w:val="ListParagraph"/>
-        <w:numPr>
-          <w:ilvl w:val="1"/>
-          <w:numId w:val="1"/>
-        </w:numPr>
-      </w:pPr>
-      <w:r>
-        <w:t>Probe-based enrichment</w:t>
-      </w:r>
-    </w:p>
-    <w:p>
-      <w:pPr>
-        <w:pStyle w:val="ListParagraph"/>
-        <w:numPr>
-          <w:ilvl w:val="1"/>
-          <w:numId w:val="1"/>
-        </w:numPr>
-      </w:pPr>
-      <w:r>
-        <w:t>Metagenomic analysis</w:t>
-      </w:r>
-    </w:p>
-    <w:p>
-      <w:pPr>
-        <w:pStyle w:val="ListParagraph"/>
-        <w:numPr>
-          <w:ilvl w:val="1"/>
-          <w:numId w:val="1"/>
-        </w:numPr>
-      </w:pPr>
-      <w:r>
-        <w:t>Digital droplet PCR</w:t>
-      </w:r>
-    </w:p>
-    <w:p>
-      <w:pPr>
-        <w:pStyle w:val="ListParagraph"/>
-        <w:numPr>
-          <w:ilvl w:val="1"/>
-          <w:numId w:val="1"/>
-        </w:numPr>
-      </w:pPr>
-      <w:r>
-        <w:t>ELISAs</w:t>
-      </w:r>
-    </w:p>
-    <w:p>
-      <w:pPr>
-        <w:pStyle w:val="ListParagraph"/>
-        <w:numPr>
-          <w:ilvl w:val="1"/>
-          <w:numId w:val="1"/>
-        </w:numPr>
-      </w:pPr>
-      <w:r>
-        <w:t>Transcriptomic</w:t>
-      </w:r>
-      <w:r>
-        <w:t>s data processing</w:t>
-      </w:r>
-    </w:p>
-    <w:p>
-      <w:pPr>
-        <w:pStyle w:val="ListParagraph"/>
-        <w:ind w:left="1440"/>
-      </w:pPr>
-    </w:p>
-    <w:p>
-      <w:pPr>
-        <w:pStyle w:val="ListParagraph"/>
-        <w:numPr>
-          <w:ilvl w:val="0"/>
-          <w:numId w:val="1"/>
-        </w:numPr>
-      </w:pPr>
-      <w:r>
-        <w:t xml:space="preserve">Metagenomic sequencing </w:t>
-      </w:r>
-      <w:r>
-        <w:t>applied to sepsis</w:t>
-      </w:r>
-    </w:p>
-    <w:p>
-      <w:pPr>
-        <w:pStyle w:val="ListParagraph"/>
-        <w:numPr>
-          <w:ilvl w:val="1"/>
-          <w:numId w:val="1"/>
-        </w:numPr>
-      </w:pPr>
-      <w:r>
-        <w:t>Introduction</w:t>
-      </w:r>
-    </w:p>
-    <w:p>
-      <w:pPr>
-        <w:pStyle w:val="ListParagraph"/>
-        <w:numPr>
-          <w:ilvl w:val="1"/>
-          <w:numId w:val="1"/>
-        </w:numPr>
-      </w:pPr>
-      <w:r>
-        <w:t>Results: library preparation optimisation</w:t>
-      </w:r>
-    </w:p>
-    <w:p>
-      <w:pPr>
-        <w:pStyle w:val="ListParagraph"/>
-        <w:numPr>
-          <w:ilvl w:val="1"/>
-          <w:numId w:val="1"/>
-        </w:numPr>
-      </w:pPr>
-      <w:r>
-        <w:t>Results: probe-based enrichment</w:t>
-      </w:r>
-      <w:r>
-        <w:t xml:space="preserve"> (viral multiplex reference)</w:t>
-      </w:r>
-    </w:p>
-    <w:p>
-      <w:pPr>
-        <w:pStyle w:val="ListParagraph"/>
-        <w:numPr>
-          <w:ilvl w:val="1"/>
-          <w:numId w:val="1"/>
-        </w:numPr>
-      </w:pPr>
-      <w:r>
-        <w:t>Results: data processing and diagnostic models</w:t>
-      </w:r>
-    </w:p>
-    <w:p>
-      <w:pPr>
-        <w:pStyle w:val="ListParagraph"/>
-        <w:numPr>
-          <w:ilvl w:val="1"/>
-          <w:numId w:val="1"/>
-        </w:numPr>
-      </w:pPr>
-      <w:r>
-        <w:t>Discussion</w:t>
-      </w:r>
-    </w:p>
-    <w:p>
-      <w:pPr>
-        <w:pStyle w:val="ListParagraph"/>
-        <w:numPr>
-          <w:ilvl w:val="1"/>
-          <w:numId w:val="1"/>
-        </w:numPr>
-      </w:pPr>
-      <w:r>
-        <w:t>Conclusions</w:t>
-      </w:r>
-    </w:p>
-    <w:p>
-      <w:pPr>
-        <w:pStyle w:val="ListParagraph"/>
-      </w:pPr>
-    </w:p>
-    <w:p>
-      <w:pPr>
-        <w:pStyle w:val="ListParagraph"/>
-        <w:numPr>
-          <w:ilvl w:val="0"/>
-          <w:numId w:val="1"/>
-        </w:numPr>
-      </w:pPr>
-      <w:r>
-        <w:t>Improved classification of microbiological aetiology in sepsis</w:t>
-      </w:r>
-    </w:p>
-    <w:p>
-      <w:pPr>
-        <w:pStyle w:val="ListParagraph"/>
-        <w:numPr>
-          <w:ilvl w:val="1"/>
-          <w:numId w:val="1"/>
-        </w:numPr>
-      </w:pPr>
-      <w:r>
-        <w:t>Introduction</w:t>
-      </w:r>
-    </w:p>
-    <w:p>
-      <w:pPr>
-        <w:pStyle w:val="ListParagraph"/>
-        <w:numPr>
-          <w:ilvl w:val="1"/>
-          <w:numId w:val="1"/>
-        </w:numPr>
-      </w:pPr>
-      <w:r>
-        <w:t>Results: clinical microbiology</w:t>
-      </w:r>
-    </w:p>
-    <w:p>
-      <w:pPr>
-        <w:pStyle w:val="ListParagraph"/>
-        <w:numPr>
-          <w:ilvl w:val="1"/>
-          <w:numId w:val="1"/>
-        </w:numPr>
-      </w:pPr>
-      <w:r>
-        <w:t>Results: metagenomics</w:t>
-      </w:r>
-    </w:p>
-    <w:p>
-      <w:pPr>
-        <w:pStyle w:val="ListParagraph"/>
-        <w:numPr>
-          <w:ilvl w:val="1"/>
-          <w:numId w:val="1"/>
-        </w:numPr>
-      </w:pPr>
-      <w:r>
-        <w:t>Results: recovery of whole genomes</w:t>
-      </w:r>
-    </w:p>
-    <w:p>
-      <w:pPr>
-        <w:pStyle w:val="ListParagraph"/>
-        <w:numPr>
-          <w:ilvl w:val="1"/>
-          <w:numId w:val="1"/>
-        </w:numPr>
-      </w:pPr>
-      <w:r>
-        <w:t>Results: digital droplet PCR</w:t>
-      </w:r>
-    </w:p>
-    <w:p>
-      <w:pPr>
-        <w:pStyle w:val="ListParagraph"/>
-        <w:numPr>
-          <w:ilvl w:val="1"/>
-          <w:numId w:val="1"/>
-        </w:numPr>
-      </w:pPr>
-      <w:r>
-        <w:t>Results: EBV antibody ELISAs</w:t>
-      </w:r>
-    </w:p>
-    <w:p>
-      <w:pPr>
-        <w:pStyle w:val="ListParagraph"/>
-        <w:numPr>
-          <w:ilvl w:val="1"/>
-          <w:numId w:val="1"/>
-        </w:numPr>
-      </w:pPr>
-      <w:r>
-        <w:t>Discussion</w:t>
-      </w:r>
-    </w:p>
-    <w:p>
-      <w:pPr>
-        <w:pStyle w:val="ListParagraph"/>
-        <w:numPr>
-          <w:ilvl w:val="1"/>
-          <w:numId w:val="1"/>
-        </w:numPr>
-      </w:pPr>
-      <w:r>
-        <w:t>Conclusions</w:t>
-      </w:r>
-    </w:p>
-    <w:p>
-      <w:pPr>
-        <w:pStyle w:val="ListParagraph"/>
-        <w:ind w:left="1440"/>
-      </w:pPr>
-    </w:p>
-    <w:p>
-      <w:pPr>
-        <w:pStyle w:val="ListParagraph"/>
-        <w:numPr>
-          <w:ilvl w:val="0"/>
-          <w:numId w:val="1"/>
-        </w:numPr>
-      </w:pPr>
-      <w:r>
-        <w:t xml:space="preserve">Integration of metagenomics with the host </w:t>
-      </w:r>
-      <w:r>
-        <w:t>response</w:t>
-      </w:r>
-    </w:p>
-    <w:p>
-      <w:pPr>
-        <w:pStyle w:val="ListParagraph"/>
-        <w:numPr>
-          <w:ilvl w:val="1"/>
-          <w:numId w:val="1"/>
-        </w:numPr>
-      </w:pPr>
-      <w:r>
-        <w:t>Introduction</w:t>
-      </w:r>
-    </w:p>
-    <w:p>
-      <w:pPr>
-        <w:pStyle w:val="ListParagraph"/>
-        <w:numPr>
-          <w:ilvl w:val="1"/>
-          <w:numId w:val="1"/>
-        </w:numPr>
-      </w:pPr>
-      <w:r>
-        <w:t>Results: evidence for immunosuppression</w:t>
-      </w:r>
-    </w:p>
-    <w:p>
-      <w:pPr>
-        <w:pStyle w:val="ListParagraph"/>
-        <w:numPr>
-          <w:ilvl w:val="1"/>
-          <w:numId w:val="1"/>
-        </w:numPr>
-      </w:pPr>
-      <w:r>
-        <w:t>Results: transcriptomic signatures of different pathogens</w:t>
-      </w:r>
-    </w:p>
-    <w:p>
-      <w:pPr>
-        <w:pStyle w:val="ListParagraph"/>
-        <w:numPr>
-          <w:ilvl w:val="1"/>
-          <w:numId w:val="1"/>
-        </w:numPr>
-      </w:pPr>
-      <w:r>
-        <w:t xml:space="preserve">Results: genomics (genotyping, HLA, </w:t>
-      </w:r>
-      <w:proofErr w:type="spellStart"/>
-      <w:r>
-        <w:t>eQTL</w:t>
-      </w:r>
-      <w:proofErr w:type="spellEnd"/>
-      <w:r>
-        <w:t>)</w:t>
-      </w:r>
-    </w:p>
-    <w:p>
-      <w:pPr>
-        <w:pStyle w:val="ListParagraph"/>
-        <w:numPr>
-          <w:ilvl w:val="1"/>
-          <w:numId w:val="1"/>
-        </w:numPr>
-      </w:pPr>
-      <w:r>
-        <w:t>Results: proteomics</w:t>
-      </w:r>
-    </w:p>
-    <w:p>
-      <w:pPr>
-        <w:pStyle w:val="ListParagraph"/>
-        <w:numPr>
-          <w:ilvl w:val="1"/>
-          <w:numId w:val="1"/>
-        </w:numPr>
-      </w:pPr>
       <w:r>
         <w:t>Discussion</w:t>
       </w:r>

</xml_diff>